<commit_message>
Studied Basics of React and Created Counter Website
</commit_message>
<xml_diff>
--- a/react/React Notes.docx
+++ b/react/React Notes.docx
@@ -51,7 +51,7 @@
                     <pic:cNvPicPr/>
                   </pic:nvPicPr>
                   <pic:blipFill>
-                    <a:blip r:embed="rId4"/>
+                    <a:blip r:embed="rId5"/>
                     <a:stretch>
                       <a:fillRect/>
                     </a:stretch>
@@ -311,7 +311,7 @@
                     <pic:cNvPicPr/>
                   </pic:nvPicPr>
                   <pic:blipFill>
-                    <a:blip r:embed="rId5"/>
+                    <a:blip r:embed="rId6"/>
                     <a:stretch>
                       <a:fillRect/>
                     </a:stretch>
@@ -646,6 +646,14 @@
           <w:bCs/>
           <w:sz w:val="20"/>
         </w:rPr>
+        <w:t xml:space="preserve"> </w:t>
+      </w:r>
+      <w:r>
+        <w:rPr>
+          <w:b/>
+          <w:bCs/>
+          <w:sz w:val="20"/>
+        </w:rPr>
         <w:t xml:space="preserve">hai </w:t>
       </w:r>
       <w:r>
@@ -654,7 +662,7 @@
           <w:bCs/>
           <w:sz w:val="20"/>
         </w:rPr>
-        <w:t xml:space="preserve"> to the CSS file of that Component.</w:t>
+        <w:t>to the CSS file of that Component.</w:t>
       </w:r>
     </w:p>
     <w:p>
@@ -817,7 +825,7 @@
                     <pic:cNvPicPr/>
                   </pic:nvPicPr>
                   <pic:blipFill>
-                    <a:blip r:embed="rId6"/>
+                    <a:blip r:embed="rId7"/>
                     <a:stretch>
                       <a:fillRect/>
                     </a:stretch>
@@ -893,7 +901,7 @@
                     <pic:cNvPicPr/>
                   </pic:nvPicPr>
                   <pic:blipFill>
-                    <a:blip r:embed="rId7">
+                    <a:blip r:embed="rId8">
                       <a:extLst>
                         <a:ext uri="{28A0092B-C50C-407E-A947-70E740481C1C}">
                           <a14:useLocalDpi xmlns:a14="http://schemas.microsoft.com/office/drawing/2010/main" val="0"/>
@@ -1272,6 +1280,168 @@
     <w:p>
       <w:pPr>
         <w:rPr>
+          <w:b/>
+          <w:bCs/>
+          <w:sz w:val="20"/>
+          <w:lang w:val="en-US"/>
+        </w:rPr>
+      </w:pPr>
+      <w:r>
+        <w:rPr>
+          <w:b/>
+          <w:bCs/>
+          <w:sz w:val="20"/>
+          <w:lang w:val="en-US"/>
+        </w:rPr>
+        <w:drawing>
+          <wp:anchor distT="0" distB="0" distL="114300" distR="114300" simplePos="0" relativeHeight="251670528" behindDoc="1" locked="0" layoutInCell="1" allowOverlap="1" wp14:anchorId="7FC07F12" wp14:editId="00F57D2B">
+            <wp:simplePos x="0" y="0"/>
+            <wp:positionH relativeFrom="margin">
+              <wp:posOffset>3041650</wp:posOffset>
+            </wp:positionH>
+            <wp:positionV relativeFrom="paragraph">
+              <wp:posOffset>160655</wp:posOffset>
+            </wp:positionV>
+            <wp:extent cx="2152650" cy="302260"/>
+            <wp:effectExtent l="0" t="0" r="0" b="2540"/>
+            <wp:wrapTight wrapText="bothSides">
+              <wp:wrapPolygon edited="0">
+                <wp:start x="0" y="0"/>
+                <wp:lineTo x="0" y="20420"/>
+                <wp:lineTo x="21409" y="20420"/>
+                <wp:lineTo x="21409" y="0"/>
+                <wp:lineTo x="0" y="0"/>
+              </wp:wrapPolygon>
+            </wp:wrapTight>
+            <wp:docPr id="354598153" name="Picture 1"/>
+            <wp:cNvGraphicFramePr>
+              <a:graphicFrameLocks xmlns:a="http://schemas.openxmlformats.org/drawingml/2006/main" noChangeAspect="1"/>
+            </wp:cNvGraphicFramePr>
+            <a:graphic xmlns:a="http://schemas.openxmlformats.org/drawingml/2006/main">
+              <a:graphicData uri="http://schemas.openxmlformats.org/drawingml/2006/picture">
+                <pic:pic xmlns:pic="http://schemas.openxmlformats.org/drawingml/2006/picture">
+                  <pic:nvPicPr>
+                    <pic:cNvPr id="354598153" name=""/>
+                    <pic:cNvPicPr/>
+                  </pic:nvPicPr>
+                  <pic:blipFill>
+                    <a:blip r:embed="rId9">
+                      <a:extLst>
+                        <a:ext uri="{28A0092B-C50C-407E-A947-70E740481C1C}">
+                          <a14:useLocalDpi xmlns:a14="http://schemas.microsoft.com/office/drawing/2010/main" val="0"/>
+                        </a:ext>
+                      </a:extLst>
+                    </a:blip>
+                    <a:stretch>
+                      <a:fillRect/>
+                    </a:stretch>
+                  </pic:blipFill>
+                  <pic:spPr>
+                    <a:xfrm>
+                      <a:off x="0" y="0"/>
+                      <a:ext cx="2152650" cy="302260"/>
+                    </a:xfrm>
+                    <a:prstGeom prst="rect">
+                      <a:avLst/>
+                    </a:prstGeom>
+                  </pic:spPr>
+                </pic:pic>
+              </a:graphicData>
+            </a:graphic>
+            <wp14:sizeRelH relativeFrom="margin">
+              <wp14:pctWidth>0</wp14:pctWidth>
+            </wp14:sizeRelH>
+            <wp14:sizeRelV relativeFrom="margin">
+              <wp14:pctHeight>0</wp14:pctHeight>
+            </wp14:sizeRelV>
+          </wp:anchor>
+        </w:drawing>
+      </w:r>
+      <w:r>
+        <w:rPr>
+          <w:b/>
+          <w:bCs/>
+          <w:sz w:val="20"/>
+          <w:lang w:val="en-US"/>
+        </w:rPr>
+        <w:t>Phir us module k</w:t>
+      </w:r>
+      <w:r>
+        <w:rPr>
+          <w:b/>
+          <w:bCs/>
+          <w:sz w:val="20"/>
+          <w:lang w:val="en-US"/>
+        </w:rPr>
+        <w:t>i jarurat</w:t>
+      </w:r>
+      <w:r>
+        <w:rPr>
+          <w:b/>
+          <w:bCs/>
+          <w:sz w:val="20"/>
+          <w:lang w:val="en-US"/>
+        </w:rPr>
+        <w:t xml:space="preserve"> </w:t>
+      </w:r>
+      <w:r>
+        <w:rPr>
+          <w:b/>
+          <w:bCs/>
+          <w:sz w:val="20"/>
+          <w:lang w:val="en-US"/>
+        </w:rPr>
+        <w:t>jis module me pade vaha</w:t>
+      </w:r>
+      <w:r>
+        <w:rPr>
+          <w:b/>
+          <w:bCs/>
+          <w:sz w:val="20"/>
+          <w:lang w:val="en-US"/>
+        </w:rPr>
+        <w:t xml:space="preserve"> import krte hai and then</w:t>
+      </w:r>
+      <w:r>
+        <w:rPr>
+          <w:b/>
+          <w:bCs/>
+          <w:sz w:val="20"/>
+          <w:lang w:val="en-US"/>
+        </w:rPr>
+        <w:t xml:space="preserve"> jo App function call me kiya hai vo krte hai</w:t>
+      </w:r>
+      <w:r>
+        <w:rPr>
+          <w:b/>
+          <w:bCs/>
+          <w:sz w:val="20"/>
+          <w:lang w:val="en-US"/>
+        </w:rPr>
+        <w:t xml:space="preserve"> </w:t>
+      </w:r>
+      <w:r>
+        <w:rPr>
+          <w:b/>
+          <w:bCs/>
+          <w:sz w:val="20"/>
+          <w:lang w:val="en-US"/>
+        </w:rPr>
+        <w:t xml:space="preserve">. </w:t>
+      </w:r>
+      <w:r>
+        <w:rPr>
+          <w:b/>
+          <w:bCs/>
+          <w:sz w:val="20"/>
+          <w:lang w:val="en-US"/>
+        </w:rPr>
+        <w:t xml:space="preserve"> Aage aur samjhega</w:t>
+      </w:r>
+    </w:p>
+    <w:p>
+      <w:pPr>
+        <w:rPr>
           <w:sz w:val="20"/>
           <w:lang w:val="en-US"/>
         </w:rPr>
@@ -1362,7 +1532,6 @@
           <w:noProof/>
           <w:sz w:val="20"/>
         </w:rPr>
-        <w:lastRenderedPageBreak/>
         <w:drawing>
           <wp:anchor distT="0" distB="0" distL="114300" distR="114300" simplePos="0" relativeHeight="251659264" behindDoc="1" locked="0" layoutInCell="1" allowOverlap="1" wp14:anchorId="3E5ED19B" wp14:editId="4F4CCCC3">
             <wp:simplePos x="0" y="0"/>
@@ -1395,7 +1564,7 @@
                     <pic:cNvPicPr/>
                   </pic:nvPicPr>
                   <pic:blipFill>
-                    <a:blip r:embed="rId8">
+                    <a:blip r:embed="rId10">
                       <a:extLst>
                         <a:ext uri="{28A0092B-C50C-407E-A947-70E740481C1C}">
                           <a14:useLocalDpi xmlns:a14="http://schemas.microsoft.com/office/drawing/2010/main" val="0"/>
@@ -1564,7 +1733,7 @@
                     <pic:cNvPicPr/>
                   </pic:nvPicPr>
                   <pic:blipFill>
-                    <a:blip r:embed="rId9">
+                    <a:blip r:embed="rId11">
                       <a:extLst>
                         <a:ext uri="{28A0092B-C50C-407E-A947-70E740481C1C}">
                           <a14:useLocalDpi xmlns:a14="http://schemas.microsoft.com/office/drawing/2010/main" val="0"/>
@@ -1743,7 +1912,7 @@
                     <pic:cNvPicPr/>
                   </pic:nvPicPr>
                   <pic:blipFill>
-                    <a:blip r:embed="rId10">
+                    <a:blip r:embed="rId12">
                       <a:extLst>
                         <a:ext uri="{28A0092B-C50C-407E-A947-70E740481C1C}">
                           <a14:useLocalDpi xmlns:a14="http://schemas.microsoft.com/office/drawing/2010/main" val="0"/>
@@ -1828,7 +1997,7 @@
                     <pic:cNvPicPr/>
                   </pic:nvPicPr>
                   <pic:blipFill>
-                    <a:blip r:embed="rId11">
+                    <a:blip r:embed="rId13">
                       <a:extLst>
                         <a:ext uri="{28A0092B-C50C-407E-A947-70E740481C1C}">
                           <a14:useLocalDpi xmlns:a14="http://schemas.microsoft.com/office/drawing/2010/main" val="0"/>
@@ -1988,7 +2157,7 @@
                     <pic:cNvPicPr/>
                   </pic:nvPicPr>
                   <pic:blipFill>
-                    <a:blip r:embed="rId12">
+                    <a:blip r:embed="rId14">
                       <a:extLst>
                         <a:ext uri="{28A0092B-C50C-407E-A947-70E740481C1C}">
                           <a14:useLocalDpi xmlns:a14="http://schemas.microsoft.com/office/drawing/2010/main" val="0"/>
@@ -2116,7 +2285,7 @@
                     <pic:cNvPicPr/>
                   </pic:nvPicPr>
                   <pic:blipFill>
-                    <a:blip r:embed="rId13"/>
+                    <a:blip r:embed="rId15"/>
                     <a:stretch>
                       <a:fillRect/>
                     </a:stretch>
@@ -2137,6 +2306,2010 @@
         </w:drawing>
       </w:r>
     </w:p>
+    <w:p>
+      <w:pPr>
+        <w:rPr>
+          <w:noProof/>
+        </w:rPr>
+      </w:pPr>
+    </w:p>
+    <w:p>
+      <w:pPr>
+        <w:rPr>
+          <w:b/>
+          <w:bCs/>
+          <w:noProof/>
+          <w:sz w:val="26"/>
+        </w:rPr>
+      </w:pPr>
+      <w:r>
+        <w:rPr>
+          <w:b/>
+          <w:bCs/>
+          <w:noProof/>
+          <w:sz w:val="26"/>
+        </w:rPr>
+        <w:t>CSS to Component</w:t>
+      </w:r>
+    </w:p>
+    <w:p>
+      <w:pPr>
+        <w:pStyle w:val="ListParagraph"/>
+        <w:numPr>
+          <w:ilvl w:val="0"/>
+          <w:numId w:val="1"/>
+        </w:numPr>
+        <w:rPr>
+          <w:b/>
+          <w:bCs/>
+          <w:noProof/>
+        </w:rPr>
+      </w:pPr>
+      <w:r>
+        <w:rPr>
+          <w:b/>
+          <w:bCs/>
+          <w:noProof/>
+        </w:rPr>
+        <w:t xml:space="preserve">Using style </w:t>
+      </w:r>
+      <w:r>
+        <w:rPr>
+          <w:b/>
+          <w:bCs/>
+          <w:noProof/>
+        </w:rPr>
+        <w:t>attribute</w:t>
+      </w:r>
+    </w:p>
+    <w:p>
+      <w:pPr>
+        <w:pStyle w:val="ListParagraph"/>
+        <w:rPr>
+          <w:noProof/>
+          <w:sz w:val="20"/>
+        </w:rPr>
+      </w:pPr>
+      <w:r>
+        <w:rPr>
+          <w:noProof/>
+          <w:sz w:val="20"/>
+        </w:rPr>
+        <w:t>Inside the Component create an object and</w:t>
+      </w:r>
+      <w:r>
+        <w:rPr>
+          <w:noProof/>
+          <w:sz w:val="20"/>
+        </w:rPr>
+        <w:t xml:space="preserve"> use that object wherever needed using style attribute</w:t>
+      </w:r>
+    </w:p>
+    <w:p>
+      <w:pPr>
+        <w:pStyle w:val="ListParagraph"/>
+        <w:rPr>
+          <w:noProof/>
+          <w:sz w:val="20"/>
+        </w:rPr>
+      </w:pPr>
+      <w:r>
+        <w:rPr>
+          <w:noProof/>
+          <w:sz w:val="20"/>
+        </w:rPr>
+        <w:t>Eg,</w:t>
+      </w:r>
+    </w:p>
+    <w:p>
+      <w:pPr>
+        <w:pStyle w:val="ListParagraph"/>
+        <w:rPr>
+          <w:noProof/>
+          <w:sz w:val="20"/>
+        </w:rPr>
+      </w:pPr>
+      <w:r>
+        <w:rPr>
+          <w:noProof/>
+          <w:sz w:val="20"/>
+        </w:rPr>
+        <w:lastRenderedPageBreak/>
+        <w:drawing>
+          <wp:inline distT="0" distB="0" distL="0" distR="0" wp14:anchorId="52056853" wp14:editId="13EE0EA1">
+            <wp:extent cx="3607724" cy="3087310"/>
+            <wp:effectExtent l="0" t="0" r="0" b="0"/>
+            <wp:docPr id="78728278" name="Picture 1"/>
+            <wp:cNvGraphicFramePr>
+              <a:graphicFrameLocks xmlns:a="http://schemas.openxmlformats.org/drawingml/2006/main" noChangeAspect="1"/>
+            </wp:cNvGraphicFramePr>
+            <a:graphic xmlns:a="http://schemas.openxmlformats.org/drawingml/2006/main">
+              <a:graphicData uri="http://schemas.openxmlformats.org/drawingml/2006/picture">
+                <pic:pic xmlns:pic="http://schemas.openxmlformats.org/drawingml/2006/picture">
+                  <pic:nvPicPr>
+                    <pic:cNvPr id="78728278" name=""/>
+                    <pic:cNvPicPr/>
+                  </pic:nvPicPr>
+                  <pic:blipFill>
+                    <a:blip r:embed="rId16"/>
+                    <a:stretch>
+                      <a:fillRect/>
+                    </a:stretch>
+                  </pic:blipFill>
+                  <pic:spPr>
+                    <a:xfrm>
+                      <a:off x="0" y="0"/>
+                      <a:ext cx="3629833" cy="3106230"/>
+                    </a:xfrm>
+                    <a:prstGeom prst="rect">
+                      <a:avLst/>
+                    </a:prstGeom>
+                  </pic:spPr>
+                </pic:pic>
+              </a:graphicData>
+            </a:graphic>
+          </wp:inline>
+        </w:drawing>
+      </w:r>
+    </w:p>
+    <w:p>
+      <w:pPr>
+        <w:pStyle w:val="ListParagraph"/>
+        <w:rPr>
+          <w:noProof/>
+          <w:sz w:val="20"/>
+        </w:rPr>
+      </w:pPr>
+      <w:r>
+        <w:rPr>
+          <w:noProof/>
+          <w:sz w:val="20"/>
+        </w:rPr>
+        <w:t>This way of CSS styling is not recommened.</w:t>
+      </w:r>
+    </w:p>
+    <w:p>
+      <w:pPr>
+        <w:rPr>
+          <w:noProof/>
+          <w:sz w:val="20"/>
+        </w:rPr>
+      </w:pPr>
+    </w:p>
+    <w:p>
+      <w:pPr>
+        <w:pStyle w:val="ListParagraph"/>
+        <w:numPr>
+          <w:ilvl w:val="0"/>
+          <w:numId w:val="1"/>
+        </w:numPr>
+        <w:rPr>
+          <w:b/>
+          <w:bCs/>
+          <w:noProof/>
+        </w:rPr>
+      </w:pPr>
+      <w:r>
+        <w:rPr>
+          <w:b/>
+          <w:bCs/>
+          <w:noProof/>
+        </w:rPr>
+        <w:t xml:space="preserve">Using </w:t>
+      </w:r>
+      <w:r>
+        <w:rPr>
+          <w:b/>
+          <w:bCs/>
+          <w:noProof/>
+        </w:rPr>
+        <w:t>className attribute</w:t>
+      </w:r>
+    </w:p>
+    <w:p>
+      <w:pPr>
+        <w:pStyle w:val="ListParagraph"/>
+        <w:rPr>
+          <w:noProof/>
+          <w:sz w:val="20"/>
+        </w:rPr>
+      </w:pPr>
+      <w:r>
+        <w:rPr>
+          <w:noProof/>
+          <w:sz w:val="20"/>
+        </w:rPr>
+        <w:t xml:space="preserve">Create css file vaha specify css properties and import in the </w:t>
+      </w:r>
+      <w:r>
+        <w:rPr>
+          <w:noProof/>
+          <w:sz w:val="20"/>
+        </w:rPr>
+        <w:t>module.</w:t>
+      </w:r>
+    </w:p>
+    <w:p>
+      <w:pPr>
+        <w:pStyle w:val="ListParagraph"/>
+        <w:rPr>
+          <w:noProof/>
+          <w:sz w:val="20"/>
+        </w:rPr>
+      </w:pPr>
+    </w:p>
+    <w:p>
+      <w:pPr>
+        <w:pStyle w:val="ListParagraph"/>
+        <w:rPr>
+          <w:noProof/>
+          <w:sz w:val="20"/>
+        </w:rPr>
+      </w:pPr>
+      <w:r>
+        <w:rPr>
+          <w:noProof/>
+          <w:sz w:val="20"/>
+        </w:rPr>
+        <w:drawing>
+          <wp:anchor distT="0" distB="0" distL="114300" distR="114300" simplePos="0" relativeHeight="251665408" behindDoc="1" locked="0" layoutInCell="1" allowOverlap="1" wp14:anchorId="7005B63A" wp14:editId="5F79B8B0">
+            <wp:simplePos x="0" y="0"/>
+            <wp:positionH relativeFrom="column">
+              <wp:posOffset>2583180</wp:posOffset>
+            </wp:positionH>
+            <wp:positionV relativeFrom="paragraph">
+              <wp:posOffset>389255</wp:posOffset>
+            </wp:positionV>
+            <wp:extent cx="2834640" cy="1683385"/>
+            <wp:effectExtent l="0" t="0" r="3810" b="0"/>
+            <wp:wrapTight wrapText="bothSides">
+              <wp:wrapPolygon edited="0">
+                <wp:start x="0" y="0"/>
+                <wp:lineTo x="0" y="21266"/>
+                <wp:lineTo x="21484" y="21266"/>
+                <wp:lineTo x="21484" y="0"/>
+                <wp:lineTo x="0" y="0"/>
+              </wp:wrapPolygon>
+            </wp:wrapTight>
+            <wp:docPr id="530241083" name="Picture 1"/>
+            <wp:cNvGraphicFramePr>
+              <a:graphicFrameLocks xmlns:a="http://schemas.openxmlformats.org/drawingml/2006/main" noChangeAspect="1"/>
+            </wp:cNvGraphicFramePr>
+            <a:graphic xmlns:a="http://schemas.openxmlformats.org/drawingml/2006/main">
+              <a:graphicData uri="http://schemas.openxmlformats.org/drawingml/2006/picture">
+                <pic:pic xmlns:pic="http://schemas.openxmlformats.org/drawingml/2006/picture">
+                  <pic:nvPicPr>
+                    <pic:cNvPr id="530241083" name=""/>
+                    <pic:cNvPicPr/>
+                  </pic:nvPicPr>
+                  <pic:blipFill>
+                    <a:blip r:embed="rId17">
+                      <a:extLst>
+                        <a:ext uri="{28A0092B-C50C-407E-A947-70E740481C1C}">
+                          <a14:useLocalDpi xmlns:a14="http://schemas.microsoft.com/office/drawing/2010/main" val="0"/>
+                        </a:ext>
+                      </a:extLst>
+                    </a:blip>
+                    <a:stretch>
+                      <a:fillRect/>
+                    </a:stretch>
+                  </pic:blipFill>
+                  <pic:spPr>
+                    <a:xfrm>
+                      <a:off x="0" y="0"/>
+                      <a:ext cx="2834640" cy="1683385"/>
+                    </a:xfrm>
+                    <a:prstGeom prst="rect">
+                      <a:avLst/>
+                    </a:prstGeom>
+                  </pic:spPr>
+                </pic:pic>
+              </a:graphicData>
+            </a:graphic>
+            <wp14:sizeRelH relativeFrom="margin">
+              <wp14:pctWidth>0</wp14:pctWidth>
+            </wp14:sizeRelH>
+            <wp14:sizeRelV relativeFrom="margin">
+              <wp14:pctHeight>0</wp14:pctHeight>
+            </wp14:sizeRelV>
+          </wp:anchor>
+        </w:drawing>
+      </w:r>
+      <w:r>
+        <w:rPr>
+          <w:noProof/>
+          <w:sz w:val="20"/>
+        </w:rPr>
+        <w:drawing>
+          <wp:anchor distT="0" distB="0" distL="114300" distR="114300" simplePos="0" relativeHeight="251664384" behindDoc="1" locked="0" layoutInCell="1" allowOverlap="1" wp14:anchorId="0F2A31B2" wp14:editId="6897877F">
+            <wp:simplePos x="0" y="0"/>
+            <wp:positionH relativeFrom="column">
+              <wp:posOffset>-374650</wp:posOffset>
+            </wp:positionH>
+            <wp:positionV relativeFrom="paragraph">
+              <wp:posOffset>171450</wp:posOffset>
+            </wp:positionV>
+            <wp:extent cx="2345690" cy="1587500"/>
+            <wp:effectExtent l="0" t="0" r="0" b="0"/>
+            <wp:wrapTight wrapText="bothSides">
+              <wp:wrapPolygon edited="0">
+                <wp:start x="0" y="0"/>
+                <wp:lineTo x="0" y="21254"/>
+                <wp:lineTo x="21401" y="21254"/>
+                <wp:lineTo x="21401" y="0"/>
+                <wp:lineTo x="0" y="0"/>
+              </wp:wrapPolygon>
+            </wp:wrapTight>
+            <wp:docPr id="2082546528" name="Picture 1"/>
+            <wp:cNvGraphicFramePr>
+              <a:graphicFrameLocks xmlns:a="http://schemas.openxmlformats.org/drawingml/2006/main" noChangeAspect="1"/>
+            </wp:cNvGraphicFramePr>
+            <a:graphic xmlns:a="http://schemas.openxmlformats.org/drawingml/2006/main">
+              <a:graphicData uri="http://schemas.openxmlformats.org/drawingml/2006/picture">
+                <pic:pic xmlns:pic="http://schemas.openxmlformats.org/drawingml/2006/picture">
+                  <pic:nvPicPr>
+                    <pic:cNvPr id="2082546528" name=""/>
+                    <pic:cNvPicPr/>
+                  </pic:nvPicPr>
+                  <pic:blipFill>
+                    <a:blip r:embed="rId18">
+                      <a:extLst>
+                        <a:ext uri="{28A0092B-C50C-407E-A947-70E740481C1C}">
+                          <a14:useLocalDpi xmlns:a14="http://schemas.microsoft.com/office/drawing/2010/main" val="0"/>
+                        </a:ext>
+                      </a:extLst>
+                    </a:blip>
+                    <a:stretch>
+                      <a:fillRect/>
+                    </a:stretch>
+                  </pic:blipFill>
+                  <pic:spPr>
+                    <a:xfrm>
+                      <a:off x="0" y="0"/>
+                      <a:ext cx="2345690" cy="1587500"/>
+                    </a:xfrm>
+                    <a:prstGeom prst="rect">
+                      <a:avLst/>
+                    </a:prstGeom>
+                  </pic:spPr>
+                </pic:pic>
+              </a:graphicData>
+            </a:graphic>
+            <wp14:sizeRelH relativeFrom="margin">
+              <wp14:pctWidth>0</wp14:pctWidth>
+            </wp14:sizeRelH>
+            <wp14:sizeRelV relativeFrom="margin">
+              <wp14:pctHeight>0</wp14:pctHeight>
+            </wp14:sizeRelV>
+          </wp:anchor>
+        </w:drawing>
+      </w:r>
+      <w:r>
+        <w:rPr>
+          <w:noProof/>
+          <w:sz w:val="20"/>
+        </w:rPr>
+        <w:t xml:space="preserve">Below Counter.css file                    </w:t>
+      </w:r>
+      <w:r>
+        <w:rPr>
+          <w:noProof/>
+          <w:sz w:val="20"/>
+        </w:rPr>
+        <w:t>Imported Counter.css file in a module</w:t>
+      </w:r>
+      <w:r>
+        <w:rPr>
+          <w:noProof/>
+          <w:sz w:val="20"/>
+        </w:rPr>
+        <w:t xml:space="preserve"> and used className tag in button which is refering to class </w:t>
+      </w:r>
+      <w:r>
+        <w:rPr>
+          <w:b/>
+          <w:bCs/>
+          <w:noProof/>
+          <w:sz w:val="20"/>
+        </w:rPr>
+        <w:t>counterButton</w:t>
+      </w:r>
+      <w:r>
+        <w:rPr>
+          <w:noProof/>
+          <w:sz w:val="20"/>
+        </w:rPr>
+        <w:t xml:space="preserve"> which is present in the css file.</w:t>
+      </w:r>
+    </w:p>
+    <w:p>
+      <w:pPr>
+        <w:pStyle w:val="ListParagraph"/>
+        <w:rPr>
+          <w:noProof/>
+          <w:sz w:val="20"/>
+        </w:rPr>
+      </w:pPr>
+    </w:p>
+    <w:p>
+      <w:pPr>
+        <w:pStyle w:val="ListParagraph"/>
+        <w:rPr>
+          <w:noProof/>
+          <w:sz w:val="20"/>
+        </w:rPr>
+      </w:pPr>
+    </w:p>
+    <w:p>
+      <w:pPr>
+        <w:pStyle w:val="ListParagraph"/>
+        <w:rPr>
+          <w:noProof/>
+          <w:sz w:val="20"/>
+        </w:rPr>
+      </w:pPr>
+    </w:p>
+    <w:p>
+      <w:pPr>
+        <w:pStyle w:val="ListParagraph"/>
+        <w:rPr>
+          <w:noProof/>
+          <w:sz w:val="20"/>
+        </w:rPr>
+      </w:pPr>
+    </w:p>
+    <w:p>
+      <w:pPr>
+        <w:pStyle w:val="ListParagraph"/>
+        <w:rPr>
+          <w:noProof/>
+          <w:sz w:val="20"/>
+        </w:rPr>
+      </w:pPr>
+    </w:p>
+    <w:p>
+      <w:pPr>
+        <w:pStyle w:val="ListParagraph"/>
+        <w:rPr>
+          <w:noProof/>
+          <w:sz w:val="20"/>
+        </w:rPr>
+      </w:pPr>
+    </w:p>
+    <w:p>
+      <w:pPr>
+        <w:pStyle w:val="ListParagraph"/>
+        <w:rPr>
+          <w:noProof/>
+          <w:sz w:val="20"/>
+        </w:rPr>
+      </w:pPr>
+    </w:p>
+    <w:p>
+      <w:pPr>
+        <w:pStyle w:val="ListParagraph"/>
+        <w:rPr>
+          <w:noProof/>
+          <w:sz w:val="20"/>
+        </w:rPr>
+      </w:pPr>
+    </w:p>
+    <w:p>
+      <w:pPr>
+        <w:pStyle w:val="ListParagraph"/>
+        <w:rPr>
+          <w:noProof/>
+          <w:sz w:val="20"/>
+        </w:rPr>
+      </w:pPr>
+    </w:p>
+    <w:p>
+      <w:pPr>
+        <w:pStyle w:val="ListParagraph"/>
+        <w:rPr>
+          <w:noProof/>
+          <w:sz w:val="20"/>
+        </w:rPr>
+      </w:pPr>
+    </w:p>
+    <w:p>
+      <w:pPr>
+        <w:pStyle w:val="ListParagraph"/>
+        <w:rPr>
+          <w:noProof/>
+          <w:sz w:val="20"/>
+        </w:rPr>
+      </w:pPr>
+      <w:r>
+        <w:rPr>
+          <w:noProof/>
+          <w:sz w:val="20"/>
+        </w:rPr>
+        <w:t>Note the difference in syntax of Css styling using both tags</w:t>
+      </w:r>
+    </w:p>
+    <w:p>
+      <w:pPr>
+        <w:pStyle w:val="ListParagraph"/>
+        <w:rPr>
+          <w:noProof/>
+          <w:sz w:val="20"/>
+        </w:rPr>
+      </w:pPr>
+      <w:r>
+        <w:rPr>
+          <w:noProof/>
+          <w:sz w:val="20"/>
+        </w:rPr>
+        <w:t>Css file have multiple classes (obviously)</w:t>
+      </w:r>
+    </w:p>
+    <w:p>
+      <w:pPr>
+        <w:pStyle w:val="ListParagraph"/>
+        <w:rPr>
+          <w:noProof/>
+          <w:sz w:val="20"/>
+        </w:rPr>
+      </w:pPr>
+    </w:p>
+    <w:p>
+      <w:pPr>
+        <w:pStyle w:val="ListParagraph"/>
+        <w:rPr>
+          <w:noProof/>
+          <w:sz w:val="20"/>
+        </w:rPr>
+      </w:pPr>
+    </w:p>
+    <w:p>
+      <w:pPr>
+        <w:pStyle w:val="ListParagraph"/>
+        <w:rPr>
+          <w:noProof/>
+          <w:sz w:val="20"/>
+        </w:rPr>
+      </w:pPr>
+    </w:p>
+    <w:p>
+      <w:pPr>
+        <w:pStyle w:val="ListParagraph"/>
+        <w:rPr>
+          <w:noProof/>
+          <w:sz w:val="20"/>
+        </w:rPr>
+      </w:pPr>
+    </w:p>
+    <w:p>
+      <w:pPr>
+        <w:pStyle w:val="ListParagraph"/>
+        <w:rPr>
+          <w:b/>
+          <w:bCs/>
+          <w:noProof/>
+          <w:sz w:val="26"/>
+        </w:rPr>
+      </w:pPr>
+      <w:r>
+        <w:rPr>
+          <w:b/>
+          <w:bCs/>
+          <w:noProof/>
+          <w:sz w:val="26"/>
+        </w:rPr>
+        <w:t>States</w:t>
+      </w:r>
+    </w:p>
+    <w:p>
+      <w:pPr>
+        <w:pStyle w:val="ListParagraph"/>
+        <w:rPr>
+          <w:noProof/>
+          <w:sz w:val="20"/>
+        </w:rPr>
+      </w:pPr>
+      <w:r>
+        <w:rPr>
+          <w:noProof/>
+          <w:sz w:val="20"/>
+        </w:rPr>
+        <w:t>In very simple words, state in React is like a box where you can store data that a component needs and can change over time.</w:t>
+      </w:r>
+    </w:p>
+    <w:p>
+      <w:pPr>
+        <w:pStyle w:val="ListParagraph"/>
+        <w:rPr>
+          <w:noProof/>
+          <w:sz w:val="20"/>
+        </w:rPr>
+      </w:pPr>
+      <w:r>
+        <w:rPr>
+          <w:noProof/>
+          <w:sz w:val="20"/>
+        </w:rPr>
+        <w:t xml:space="preserve"> For example, if you have a counter that starts at zero and increases every time you click a button, the current number (like 1, 2, 3, etc.) is stored in the state. When the state changes, React automatically updates what you see on the screen</w:t>
+      </w:r>
+    </w:p>
+    <w:p>
+      <w:pPr>
+        <w:pStyle w:val="ListParagraph"/>
+        <w:rPr>
+          <w:noProof/>
+          <w:sz w:val="20"/>
+        </w:rPr>
+      </w:pPr>
+    </w:p>
+    <w:p>
+      <w:pPr>
+        <w:pStyle w:val="ListParagraph"/>
+        <w:rPr>
+          <w:b/>
+          <w:bCs/>
+          <w:noProof/>
+          <w:sz w:val="20"/>
+        </w:rPr>
+      </w:pPr>
+      <w:r>
+        <w:rPr>
+          <w:b/>
+          <w:bCs/>
+          <w:noProof/>
+          <w:sz w:val="20"/>
+        </w:rPr>
+        <w:t xml:space="preserve">For functional Components </w:t>
+      </w:r>
+      <w:r>
+        <w:rPr>
+          <w:b/>
+          <w:bCs/>
+          <w:noProof/>
+        </w:rPr>
+        <w:t>useState</w:t>
+      </w:r>
+      <w:r>
+        <w:rPr>
+          <w:b/>
+          <w:bCs/>
+          <w:noProof/>
+          <w:sz w:val="20"/>
+        </w:rPr>
+        <w:t xml:space="preserve"> provides state</w:t>
+      </w:r>
+    </w:p>
+    <w:p>
+      <w:pPr>
+        <w:pStyle w:val="ListParagraph"/>
+        <w:rPr>
+          <w:noProof/>
+          <w:sz w:val="20"/>
+        </w:rPr>
+      </w:pPr>
+      <w:r>
+        <w:rPr>
+          <w:noProof/>
+          <w:sz w:val="20"/>
+        </w:rPr>
+        <w:lastRenderedPageBreak/>
+        <w:drawing>
+          <wp:inline distT="0" distB="0" distL="0" distR="0" wp14:anchorId="0CBEBD17" wp14:editId="0C68CBC3">
+            <wp:extent cx="2915057" cy="247685"/>
+            <wp:effectExtent l="0" t="0" r="0" b="0"/>
+            <wp:docPr id="1802441874" name="Picture 1"/>
+            <wp:cNvGraphicFramePr>
+              <a:graphicFrameLocks xmlns:a="http://schemas.openxmlformats.org/drawingml/2006/main" noChangeAspect="1"/>
+            </wp:cNvGraphicFramePr>
+            <a:graphic xmlns:a="http://schemas.openxmlformats.org/drawingml/2006/main">
+              <a:graphicData uri="http://schemas.openxmlformats.org/drawingml/2006/picture">
+                <pic:pic xmlns:pic="http://schemas.openxmlformats.org/drawingml/2006/picture">
+                  <pic:nvPicPr>
+                    <pic:cNvPr id="1802441874" name=""/>
+                    <pic:cNvPicPr/>
+                  </pic:nvPicPr>
+                  <pic:blipFill>
+                    <a:blip r:embed="rId19"/>
+                    <a:stretch>
+                      <a:fillRect/>
+                    </a:stretch>
+                  </pic:blipFill>
+                  <pic:spPr>
+                    <a:xfrm>
+                      <a:off x="0" y="0"/>
+                      <a:ext cx="2915057" cy="247685"/>
+                    </a:xfrm>
+                    <a:prstGeom prst="rect">
+                      <a:avLst/>
+                    </a:prstGeom>
+                  </pic:spPr>
+                </pic:pic>
+              </a:graphicData>
+            </a:graphic>
+          </wp:inline>
+        </w:drawing>
+      </w:r>
+      <w:r>
+        <w:rPr>
+          <w:noProof/>
+          <w:sz w:val="20"/>
+        </w:rPr>
+        <w:t xml:space="preserve"> import it in the module.</w:t>
+      </w:r>
+    </w:p>
+    <w:p>
+      <w:pPr>
+        <w:pStyle w:val="ListParagraph"/>
+        <w:rPr>
+          <w:noProof/>
+          <w:sz w:val="20"/>
+        </w:rPr>
+      </w:pPr>
+    </w:p>
+    <w:p>
+      <w:pPr>
+        <w:pStyle w:val="ListParagraph"/>
+        <w:rPr>
+          <w:noProof/>
+          <w:sz w:val="20"/>
+        </w:rPr>
+      </w:pPr>
+      <w:r>
+        <w:rPr>
+          <w:noProof/>
+          <w:sz w:val="20"/>
+        </w:rPr>
+        <w:t>useState takes a default value as a parameter and returns an array</w:t>
+      </w:r>
+      <w:r>
+        <w:rPr>
+          <w:noProof/>
+          <w:sz w:val="20"/>
+        </w:rPr>
+        <w:t xml:space="preserve">. Index 1 =&gt; value  Index 2 =&gt; Function which will update our </w:t>
+      </w:r>
+      <w:r>
+        <w:rPr>
+          <w:noProof/>
+          <w:sz w:val="20"/>
+        </w:rPr>
+        <w:t>value as required</w:t>
+      </w:r>
+      <w:r>
+        <w:rPr>
+          <w:noProof/>
+          <w:sz w:val="20"/>
+        </w:rPr>
+        <w:t>.</w:t>
+      </w:r>
+    </w:p>
+    <w:p>
+      <w:pPr>
+        <w:pStyle w:val="ListParagraph"/>
+        <w:rPr>
+          <w:noProof/>
+          <w:sz w:val="20"/>
+        </w:rPr>
+      </w:pPr>
+      <w:r>
+        <w:rPr>
+          <w:noProof/>
+          <w:sz w:val="20"/>
+        </w:rPr>
+        <w:drawing>
+          <wp:anchor distT="0" distB="0" distL="114300" distR="114300" simplePos="0" relativeHeight="251667456" behindDoc="1" locked="0" layoutInCell="1" allowOverlap="1" wp14:anchorId="14B3C3E0" wp14:editId="63443940">
+            <wp:simplePos x="0" y="0"/>
+            <wp:positionH relativeFrom="column">
+              <wp:posOffset>1437640</wp:posOffset>
+            </wp:positionH>
+            <wp:positionV relativeFrom="paragraph">
+              <wp:posOffset>247015</wp:posOffset>
+            </wp:positionV>
+            <wp:extent cx="612775" cy="263525"/>
+            <wp:effectExtent l="0" t="0" r="0" b="3175"/>
+            <wp:wrapTight wrapText="bothSides">
+              <wp:wrapPolygon edited="0">
+                <wp:start x="0" y="0"/>
+                <wp:lineTo x="0" y="20299"/>
+                <wp:lineTo x="20817" y="20299"/>
+                <wp:lineTo x="20817" y="0"/>
+                <wp:lineTo x="0" y="0"/>
+              </wp:wrapPolygon>
+            </wp:wrapTight>
+            <wp:docPr id="359043751" name="Picture 1"/>
+            <wp:cNvGraphicFramePr>
+              <a:graphicFrameLocks xmlns:a="http://schemas.openxmlformats.org/drawingml/2006/main" noChangeAspect="1"/>
+            </wp:cNvGraphicFramePr>
+            <a:graphic xmlns:a="http://schemas.openxmlformats.org/drawingml/2006/main">
+              <a:graphicData uri="http://schemas.openxmlformats.org/drawingml/2006/picture">
+                <pic:pic xmlns:pic="http://schemas.openxmlformats.org/drawingml/2006/picture">
+                  <pic:nvPicPr>
+                    <pic:cNvPr id="359043751" name=""/>
+                    <pic:cNvPicPr/>
+                  </pic:nvPicPr>
+                  <pic:blipFill>
+                    <a:blip r:embed="rId20">
+                      <a:extLst>
+                        <a:ext uri="{28A0092B-C50C-407E-A947-70E740481C1C}">
+                          <a14:useLocalDpi xmlns:a14="http://schemas.microsoft.com/office/drawing/2010/main" val="0"/>
+                        </a:ext>
+                      </a:extLst>
+                    </a:blip>
+                    <a:stretch>
+                      <a:fillRect/>
+                    </a:stretch>
+                  </pic:blipFill>
+                  <pic:spPr>
+                    <a:xfrm>
+                      <a:off x="0" y="0"/>
+                      <a:ext cx="612775" cy="263525"/>
+                    </a:xfrm>
+                    <a:prstGeom prst="rect">
+                      <a:avLst/>
+                    </a:prstGeom>
+                  </pic:spPr>
+                </pic:pic>
+              </a:graphicData>
+            </a:graphic>
+            <wp14:sizeRelH relativeFrom="margin">
+              <wp14:pctWidth>0</wp14:pctWidth>
+            </wp14:sizeRelH>
+            <wp14:sizeRelV relativeFrom="margin">
+              <wp14:pctHeight>0</wp14:pctHeight>
+            </wp14:sizeRelV>
+          </wp:anchor>
+        </w:drawing>
+      </w:r>
+      <w:r>
+        <w:rPr>
+          <w:noProof/>
+          <w:sz w:val="20"/>
+        </w:rPr>
+        <w:drawing>
+          <wp:anchor distT="0" distB="0" distL="114300" distR="114300" simplePos="0" relativeHeight="251666432" behindDoc="1" locked="0" layoutInCell="1" allowOverlap="1" wp14:anchorId="3A162938" wp14:editId="31489410">
+            <wp:simplePos x="0" y="0"/>
+            <wp:positionH relativeFrom="column">
+              <wp:posOffset>116205</wp:posOffset>
+            </wp:positionH>
+            <wp:positionV relativeFrom="paragraph">
+              <wp:posOffset>14605</wp:posOffset>
+            </wp:positionV>
+            <wp:extent cx="1496060" cy="180975"/>
+            <wp:effectExtent l="0" t="0" r="8890" b="9525"/>
+            <wp:wrapTight wrapText="bothSides">
+              <wp:wrapPolygon edited="0">
+                <wp:start x="0" y="0"/>
+                <wp:lineTo x="0" y="20463"/>
+                <wp:lineTo x="21453" y="20463"/>
+                <wp:lineTo x="21453" y="0"/>
+                <wp:lineTo x="0" y="0"/>
+              </wp:wrapPolygon>
+            </wp:wrapTight>
+            <wp:docPr id="1626857121" name="Picture 1"/>
+            <wp:cNvGraphicFramePr>
+              <a:graphicFrameLocks xmlns:a="http://schemas.openxmlformats.org/drawingml/2006/main" noChangeAspect="1"/>
+            </wp:cNvGraphicFramePr>
+            <a:graphic xmlns:a="http://schemas.openxmlformats.org/drawingml/2006/main">
+              <a:graphicData uri="http://schemas.openxmlformats.org/drawingml/2006/picture">
+                <pic:pic xmlns:pic="http://schemas.openxmlformats.org/drawingml/2006/picture">
+                  <pic:nvPicPr>
+                    <pic:cNvPr id="1626857121" name=""/>
+                    <pic:cNvPicPr/>
+                  </pic:nvPicPr>
+                  <pic:blipFill>
+                    <a:blip r:embed="rId21">
+                      <a:extLst>
+                        <a:ext uri="{28A0092B-C50C-407E-A947-70E740481C1C}">
+                          <a14:useLocalDpi xmlns:a14="http://schemas.microsoft.com/office/drawing/2010/main" val="0"/>
+                        </a:ext>
+                      </a:extLst>
+                    </a:blip>
+                    <a:stretch>
+                      <a:fillRect/>
+                    </a:stretch>
+                  </pic:blipFill>
+                  <pic:spPr>
+                    <a:xfrm>
+                      <a:off x="0" y="0"/>
+                      <a:ext cx="1496060" cy="180975"/>
+                    </a:xfrm>
+                    <a:prstGeom prst="rect">
+                      <a:avLst/>
+                    </a:prstGeom>
+                  </pic:spPr>
+                </pic:pic>
+              </a:graphicData>
+            </a:graphic>
+            <wp14:sizeRelH relativeFrom="margin">
+              <wp14:pctWidth>0</wp14:pctWidth>
+            </wp14:sizeRelH>
+            <wp14:sizeRelV relativeFrom="margin">
+              <wp14:pctHeight>0</wp14:pctHeight>
+            </wp14:sizeRelV>
+          </wp:anchor>
+        </w:drawing>
+      </w:r>
+      <w:r>
+        <w:rPr>
+          <w:noProof/>
+          <w:sz w:val="20"/>
+        </w:rPr>
+        <w:t>Here we passed 0 as default value.</w:t>
+      </w:r>
+    </w:p>
+    <w:p>
+      <w:pPr>
+        <w:rPr>
+          <w:noProof/>
+          <w:sz w:val="20"/>
+        </w:rPr>
+      </w:pPr>
+      <w:r>
+        <w:rPr>
+          <w:noProof/>
+          <w:sz w:val="20"/>
+        </w:rPr>
+        <w:t xml:space="preserve"> If we console.log this we get </w:t>
+      </w:r>
+      <w:r>
+        <w:rPr>
+          <w:noProof/>
+          <w:sz w:val="20"/>
+        </w:rPr>
+        <w:t xml:space="preserve">  this as output</w:t>
+      </w:r>
+      <w:r>
+        <w:rPr>
+          <w:noProof/>
+          <w:sz w:val="20"/>
+        </w:rPr>
+        <w:t>. Array with value and function</w:t>
+      </w:r>
+    </w:p>
+    <w:p>
+      <w:pPr>
+        <w:pStyle w:val="ListParagraph"/>
+        <w:rPr>
+          <w:noProof/>
+          <w:sz w:val="20"/>
+        </w:rPr>
+      </w:pPr>
+      <w:r>
+        <w:rPr>
+          <w:noProof/>
+          <w:sz w:val="20"/>
+        </w:rPr>
+        <w:drawing>
+          <wp:anchor distT="0" distB="0" distL="114300" distR="114300" simplePos="0" relativeHeight="251668480" behindDoc="1" locked="0" layoutInCell="1" allowOverlap="1" wp14:anchorId="06C176D6" wp14:editId="43D548AE">
+            <wp:simplePos x="0" y="0"/>
+            <wp:positionH relativeFrom="column">
+              <wp:posOffset>149225</wp:posOffset>
+            </wp:positionH>
+            <wp:positionV relativeFrom="paragraph">
+              <wp:posOffset>83185</wp:posOffset>
+            </wp:positionV>
+            <wp:extent cx="2705100" cy="228600"/>
+            <wp:effectExtent l="0" t="0" r="0" b="0"/>
+            <wp:wrapTight wrapText="bothSides">
+              <wp:wrapPolygon edited="0">
+                <wp:start x="0" y="0"/>
+                <wp:lineTo x="0" y="19800"/>
+                <wp:lineTo x="21448" y="19800"/>
+                <wp:lineTo x="21448" y="0"/>
+                <wp:lineTo x="0" y="0"/>
+              </wp:wrapPolygon>
+            </wp:wrapTight>
+            <wp:docPr id="944158897" name="Picture 1"/>
+            <wp:cNvGraphicFramePr>
+              <a:graphicFrameLocks xmlns:a="http://schemas.openxmlformats.org/drawingml/2006/main" noChangeAspect="1"/>
+            </wp:cNvGraphicFramePr>
+            <a:graphic xmlns:a="http://schemas.openxmlformats.org/drawingml/2006/main">
+              <a:graphicData uri="http://schemas.openxmlformats.org/drawingml/2006/picture">
+                <pic:pic xmlns:pic="http://schemas.openxmlformats.org/drawingml/2006/picture">
+                  <pic:nvPicPr>
+                    <pic:cNvPr id="944158897" name=""/>
+                    <pic:cNvPicPr/>
+                  </pic:nvPicPr>
+                  <pic:blipFill>
+                    <a:blip r:embed="rId22">
+                      <a:extLst>
+                        <a:ext uri="{28A0092B-C50C-407E-A947-70E740481C1C}">
+                          <a14:useLocalDpi xmlns:a14="http://schemas.microsoft.com/office/drawing/2010/main" val="0"/>
+                        </a:ext>
+                      </a:extLst>
+                    </a:blip>
+                    <a:stretch>
+                      <a:fillRect/>
+                    </a:stretch>
+                  </pic:blipFill>
+                  <pic:spPr>
+                    <a:xfrm>
+                      <a:off x="0" y="0"/>
+                      <a:ext cx="2705100" cy="228600"/>
+                    </a:xfrm>
+                    <a:prstGeom prst="rect">
+                      <a:avLst/>
+                    </a:prstGeom>
+                  </pic:spPr>
+                </pic:pic>
+              </a:graphicData>
+            </a:graphic>
+          </wp:anchor>
+        </w:drawing>
+      </w:r>
+    </w:p>
+    <w:p>
+      <w:pPr>
+        <w:pStyle w:val="ListParagraph"/>
+        <w:rPr>
+          <w:noProof/>
+          <w:sz w:val="20"/>
+        </w:rPr>
+      </w:pPr>
+      <w:r>
+        <w:rPr>
+          <w:noProof/>
+          <w:sz w:val="20"/>
+        </w:rPr>
+        <w:t>This way we can store the value and function in a separate variable.</w:t>
+      </w:r>
+    </w:p>
+    <w:p>
+      <w:pPr>
+        <w:pStyle w:val="ListParagraph"/>
+        <w:rPr>
+          <w:noProof/>
+          <w:sz w:val="20"/>
+        </w:rPr>
+      </w:pPr>
+      <w:r>
+        <w:rPr>
+          <w:noProof/>
+          <w:sz w:val="20"/>
+        </w:rPr>
+        <w:t xml:space="preserve">Using setCount to change </w:t>
+      </w:r>
+      <w:r>
+        <w:rPr>
+          <w:noProof/>
+          <w:sz w:val="20"/>
+        </w:rPr>
+        <w:t xml:space="preserve">dynamic value </w:t>
+      </w:r>
+      <w:r>
+        <w:rPr>
+          <w:noProof/>
+          <w:sz w:val="20"/>
+        </w:rPr>
+        <w:t>count</w:t>
+      </w:r>
+      <w:r>
+        <w:rPr>
+          <w:noProof/>
+          <w:sz w:val="20"/>
+        </w:rPr>
+        <w:t>.</w:t>
+      </w:r>
+      <w:r>
+        <w:rPr>
+          <w:noProof/>
+          <w:sz w:val="20"/>
+        </w:rPr>
+        <w:drawing>
+          <wp:inline distT="0" distB="0" distL="0" distR="0" wp14:anchorId="0E7C259F" wp14:editId="0BB8779C">
+            <wp:extent cx="4422371" cy="171486"/>
+            <wp:effectExtent l="0" t="0" r="0" b="0"/>
+            <wp:docPr id="579164813" name="Picture 1"/>
+            <wp:cNvGraphicFramePr>
+              <a:graphicFrameLocks xmlns:a="http://schemas.openxmlformats.org/drawingml/2006/main" noChangeAspect="1"/>
+            </wp:cNvGraphicFramePr>
+            <a:graphic xmlns:a="http://schemas.openxmlformats.org/drawingml/2006/main">
+              <a:graphicData uri="http://schemas.openxmlformats.org/drawingml/2006/picture">
+                <pic:pic xmlns:pic="http://schemas.openxmlformats.org/drawingml/2006/picture">
+                  <pic:nvPicPr>
+                    <pic:cNvPr id="579164813" name=""/>
+                    <pic:cNvPicPr/>
+                  </pic:nvPicPr>
+                  <pic:blipFill>
+                    <a:blip r:embed="rId23"/>
+                    <a:stretch>
+                      <a:fillRect/>
+                    </a:stretch>
+                  </pic:blipFill>
+                  <pic:spPr>
+                    <a:xfrm>
+                      <a:off x="0" y="0"/>
+                      <a:ext cx="4606798" cy="178638"/>
+                    </a:xfrm>
+                    <a:prstGeom prst="rect">
+                      <a:avLst/>
+                    </a:prstGeom>
+                  </pic:spPr>
+                </pic:pic>
+              </a:graphicData>
+            </a:graphic>
+          </wp:inline>
+        </w:drawing>
+      </w:r>
+    </w:p>
+    <w:p>
+      <w:pPr>
+        <w:pStyle w:val="ListParagraph"/>
+        <w:rPr>
+          <w:noProof/>
+          <w:sz w:val="20"/>
+        </w:rPr>
+      </w:pPr>
+    </w:p>
+    <w:p>
+      <w:pPr>
+        <w:pStyle w:val="ListParagraph"/>
+        <w:rPr>
+          <w:noProof/>
+          <w:sz w:val="20"/>
+        </w:rPr>
+      </w:pPr>
+      <w:r>
+        <w:rPr>
+          <w:noProof/>
+          <w:sz w:val="20"/>
+        </w:rPr>
+        <w:t xml:space="preserve">Code eg, </w:t>
+      </w:r>
+      <w:r>
+        <w:rPr>
+          <w:noProof/>
+          <w:sz w:val="20"/>
+        </w:rPr>
+        <w:t xml:space="preserve">Onclicking button </w:t>
+      </w:r>
+      <w:r>
+        <w:rPr>
+          <w:noProof/>
+          <w:sz w:val="20"/>
+        </w:rPr>
+        <w:t xml:space="preserve">0 </w:t>
+      </w:r>
+      <w:r>
+        <w:rPr>
+          <w:noProof/>
+          <w:sz w:val="20"/>
+        </w:rPr>
+        <w:t>increases count by 1</w:t>
+      </w:r>
+      <w:r>
+        <w:rPr>
+          <w:noProof/>
+          <w:sz w:val="20"/>
+        </w:rPr>
+        <w:drawing>
+          <wp:inline distT="0" distB="0" distL="0" distR="0" wp14:anchorId="7C769931" wp14:editId="4EDC3F6A">
+            <wp:extent cx="5731510" cy="3026410"/>
+            <wp:effectExtent l="0" t="0" r="2540" b="2540"/>
+            <wp:docPr id="1497982612" name="Picture 1"/>
+            <wp:cNvGraphicFramePr>
+              <a:graphicFrameLocks xmlns:a="http://schemas.openxmlformats.org/drawingml/2006/main" noChangeAspect="1"/>
+            </wp:cNvGraphicFramePr>
+            <a:graphic xmlns:a="http://schemas.openxmlformats.org/drawingml/2006/main">
+              <a:graphicData uri="http://schemas.openxmlformats.org/drawingml/2006/picture">
+                <pic:pic xmlns:pic="http://schemas.openxmlformats.org/drawingml/2006/picture">
+                  <pic:nvPicPr>
+                    <pic:cNvPr id="1497982612" name=""/>
+                    <pic:cNvPicPr/>
+                  </pic:nvPicPr>
+                  <pic:blipFill>
+                    <a:blip r:embed="rId24"/>
+                    <a:stretch>
+                      <a:fillRect/>
+                    </a:stretch>
+                  </pic:blipFill>
+                  <pic:spPr>
+                    <a:xfrm>
+                      <a:off x="0" y="0"/>
+                      <a:ext cx="5731510" cy="3026410"/>
+                    </a:xfrm>
+                    <a:prstGeom prst="rect">
+                      <a:avLst/>
+                    </a:prstGeom>
+                  </pic:spPr>
+                </pic:pic>
+              </a:graphicData>
+            </a:graphic>
+          </wp:inline>
+        </w:drawing>
+      </w:r>
+    </w:p>
+    <w:p>
+      <w:pPr>
+        <w:pStyle w:val="ListParagraph"/>
+        <w:rPr>
+          <w:noProof/>
+          <w:sz w:val="20"/>
+        </w:rPr>
+      </w:pPr>
+    </w:p>
+    <w:p>
+      <w:pPr>
+        <w:pStyle w:val="ListParagraph"/>
+        <w:rPr>
+          <w:noProof/>
+          <w:sz w:val="20"/>
+        </w:rPr>
+      </w:pPr>
+      <w:r>
+        <w:rPr>
+          <w:noProof/>
+          <w:sz w:val="20"/>
+        </w:rPr>
+        <w:drawing>
+          <wp:anchor distT="0" distB="0" distL="114300" distR="114300" simplePos="0" relativeHeight="251669504" behindDoc="1" locked="0" layoutInCell="1" allowOverlap="1" wp14:anchorId="247C71F3" wp14:editId="69A11B26">
+            <wp:simplePos x="0" y="0"/>
+            <wp:positionH relativeFrom="column">
+              <wp:posOffset>4978400</wp:posOffset>
+            </wp:positionH>
+            <wp:positionV relativeFrom="paragraph">
+              <wp:posOffset>34290</wp:posOffset>
+            </wp:positionV>
+            <wp:extent cx="1371600" cy="1029335"/>
+            <wp:effectExtent l="0" t="0" r="0" b="0"/>
+            <wp:wrapTight wrapText="bothSides">
+              <wp:wrapPolygon edited="0">
+                <wp:start x="0" y="0"/>
+                <wp:lineTo x="0" y="21187"/>
+                <wp:lineTo x="21300" y="21187"/>
+                <wp:lineTo x="21300" y="0"/>
+                <wp:lineTo x="0" y="0"/>
+              </wp:wrapPolygon>
+            </wp:wrapTight>
+            <wp:docPr id="147034704" name="Picture 1"/>
+            <wp:cNvGraphicFramePr>
+              <a:graphicFrameLocks xmlns:a="http://schemas.openxmlformats.org/drawingml/2006/main" noChangeAspect="1"/>
+            </wp:cNvGraphicFramePr>
+            <a:graphic xmlns:a="http://schemas.openxmlformats.org/drawingml/2006/main">
+              <a:graphicData uri="http://schemas.openxmlformats.org/drawingml/2006/picture">
+                <pic:pic xmlns:pic="http://schemas.openxmlformats.org/drawingml/2006/picture">
+                  <pic:nvPicPr>
+                    <pic:cNvPr id="147034704" name=""/>
+                    <pic:cNvPicPr/>
+                  </pic:nvPicPr>
+                  <pic:blipFill>
+                    <a:blip r:embed="rId25">
+                      <a:extLst>
+                        <a:ext uri="{28A0092B-C50C-407E-A947-70E740481C1C}">
+                          <a14:useLocalDpi xmlns:a14="http://schemas.microsoft.com/office/drawing/2010/main" val="0"/>
+                        </a:ext>
+                      </a:extLst>
+                    </a:blip>
+                    <a:stretch>
+                      <a:fillRect/>
+                    </a:stretch>
+                  </pic:blipFill>
+                  <pic:spPr>
+                    <a:xfrm>
+                      <a:off x="0" y="0"/>
+                      <a:ext cx="1371600" cy="1029335"/>
+                    </a:xfrm>
+                    <a:prstGeom prst="rect">
+                      <a:avLst/>
+                    </a:prstGeom>
+                  </pic:spPr>
+                </pic:pic>
+              </a:graphicData>
+            </a:graphic>
+          </wp:anchor>
+        </w:drawing>
+      </w:r>
+      <w:r>
+        <w:rPr>
+          <w:noProof/>
+          <w:sz w:val="20"/>
+        </w:rPr>
+        <w:t>What Happpens Internally.</w:t>
+      </w:r>
+    </w:p>
+    <w:p>
+      <w:pPr>
+        <w:pStyle w:val="ListParagraph"/>
+        <w:rPr>
+          <w:noProof/>
+          <w:sz w:val="20"/>
+        </w:rPr>
+      </w:pPr>
+      <w:r>
+        <w:rPr>
+          <w:noProof/>
+          <w:sz w:val="20"/>
+        </w:rPr>
+        <w:t xml:space="preserve">When we create React project React creates Virtual DOM </w:t>
+      </w:r>
+      <w:r>
+        <w:rPr>
+          <w:noProof/>
+          <w:sz w:val="20"/>
+        </w:rPr>
+        <w:t xml:space="preserve">in memory </w:t>
+      </w:r>
+      <w:r>
+        <w:rPr>
+          <w:noProof/>
+          <w:sz w:val="20"/>
+        </w:rPr>
+        <w:t>and when we run the project again creates another version of Virtual DOM and compares both versio</w:t>
+      </w:r>
+      <w:r>
+        <w:rPr>
+          <w:noProof/>
+          <w:sz w:val="20"/>
+        </w:rPr>
+        <w:t>n,</w:t>
+      </w:r>
+      <w:r>
+        <w:rPr>
+          <w:noProof/>
+          <w:sz w:val="20"/>
+        </w:rPr>
+        <w:t xml:space="preserve"> sees the changes and update the changed part</w:t>
+      </w:r>
+      <w:r>
+        <w:rPr>
+          <w:noProof/>
+          <w:sz w:val="20"/>
+        </w:rPr>
+        <w:t xml:space="preserve"> and passes to the DOM </w:t>
+      </w:r>
+    </w:p>
+    <w:p>
+      <w:pPr>
+        <w:pStyle w:val="ListParagraph"/>
+        <w:rPr>
+          <w:noProof/>
+          <w:sz w:val="20"/>
+        </w:rPr>
+      </w:pPr>
+    </w:p>
+    <w:p>
+      <w:pPr>
+        <w:pStyle w:val="ListParagraph"/>
+        <w:rPr>
+          <w:noProof/>
+          <w:sz w:val="20"/>
+        </w:rPr>
+      </w:pPr>
+    </w:p>
+    <w:p>
+      <w:pPr>
+        <w:pStyle w:val="ListParagraph"/>
+        <w:rPr>
+          <w:noProof/>
+          <w:sz w:val="20"/>
+        </w:rPr>
+      </w:pPr>
+    </w:p>
+    <w:p>
+      <w:pPr>
+        <w:pStyle w:val="ListParagraph"/>
+        <w:rPr>
+          <w:noProof/>
+          <w:sz w:val="20"/>
+        </w:rPr>
+      </w:pPr>
+    </w:p>
+    <w:p>
+      <w:pPr>
+        <w:pStyle w:val="ListParagraph"/>
+        <w:rPr>
+          <w:b/>
+          <w:bCs/>
+          <w:noProof/>
+          <w:sz w:val="20"/>
+        </w:rPr>
+      </w:pPr>
+      <w:r>
+        <w:rPr>
+          <w:b/>
+          <w:bCs/>
+          <w:noProof/>
+          <w:sz w:val="26"/>
+        </w:rPr>
+        <w:t xml:space="preserve">Properties </w:t>
+      </w:r>
+      <w:r>
+        <w:rPr>
+          <w:b/>
+          <w:bCs/>
+          <w:noProof/>
+          <w:sz w:val="20"/>
+        </w:rPr>
+        <w:t>(ya bol le props)</w:t>
+      </w:r>
+    </w:p>
+    <w:p>
+      <w:pPr>
+        <w:pStyle w:val="ListParagraph"/>
+        <w:rPr>
+          <w:noProof/>
+          <w:sz w:val="20"/>
+        </w:rPr>
+      </w:pPr>
+      <w:r>
+        <w:rPr>
+          <w:noProof/>
+          <w:sz w:val="20"/>
+        </w:rPr>
+        <w:t>In React, properties (or props) are like arguments that you pass to a component. Props are read-only, meaning the child component can use them but cannot change them.</w:t>
+      </w:r>
+    </w:p>
+    <w:p>
+      <w:pPr>
+        <w:pStyle w:val="ListParagraph"/>
+        <w:rPr>
+          <w:noProof/>
+          <w:sz w:val="20"/>
+        </w:rPr>
+      </w:pPr>
+      <w:r>
+        <w:rPr>
+          <w:noProof/>
+          <w:sz w:val="20"/>
+        </w:rPr>
+        <w:t>Basic Eg of props</w:t>
+      </w:r>
+      <w:r>
+        <w:rPr>
+          <w:noProof/>
+          <w:sz w:val="20"/>
+        </w:rPr>
+        <w:t>,</w:t>
+      </w:r>
+    </w:p>
+    <w:p>
+      <w:pPr>
+        <w:pStyle w:val="ListParagraph"/>
+        <w:rPr>
+          <w:noProof/>
+          <w:sz w:val="20"/>
+        </w:rPr>
+      </w:pPr>
+      <w:r>
+        <w:rPr>
+          <w:noProof/>
+          <w:sz w:val="20"/>
+        </w:rPr>
+        <w:lastRenderedPageBreak/>
+        <w:drawing>
+          <wp:inline distT="0" distB="0" distL="0" distR="0" wp14:anchorId="335C2942" wp14:editId="7D8209AE">
+            <wp:extent cx="5731510" cy="2713990"/>
+            <wp:effectExtent l="0" t="0" r="2540" b="0"/>
+            <wp:docPr id="1874684812" name="Picture 1"/>
+            <wp:cNvGraphicFramePr>
+              <a:graphicFrameLocks xmlns:a="http://schemas.openxmlformats.org/drawingml/2006/main" noChangeAspect="1"/>
+            </wp:cNvGraphicFramePr>
+            <a:graphic xmlns:a="http://schemas.openxmlformats.org/drawingml/2006/main">
+              <a:graphicData uri="http://schemas.openxmlformats.org/drawingml/2006/picture">
+                <pic:pic xmlns:pic="http://schemas.openxmlformats.org/drawingml/2006/picture">
+                  <pic:nvPicPr>
+                    <pic:cNvPr id="1874684812" name=""/>
+                    <pic:cNvPicPr/>
+                  </pic:nvPicPr>
+                  <pic:blipFill>
+                    <a:blip r:embed="rId26"/>
+                    <a:stretch>
+                      <a:fillRect/>
+                    </a:stretch>
+                  </pic:blipFill>
+                  <pic:spPr>
+                    <a:xfrm>
+                      <a:off x="0" y="0"/>
+                      <a:ext cx="5731510" cy="2713990"/>
+                    </a:xfrm>
+                    <a:prstGeom prst="rect">
+                      <a:avLst/>
+                    </a:prstGeom>
+                  </pic:spPr>
+                </pic:pic>
+              </a:graphicData>
+            </a:graphic>
+          </wp:inline>
+        </w:drawing>
+      </w:r>
+    </w:p>
+    <w:p>
+      <w:pPr>
+        <w:pStyle w:val="ListParagraph"/>
+        <w:rPr>
+          <w:noProof/>
+          <w:sz w:val="20"/>
+        </w:rPr>
+      </w:pPr>
+    </w:p>
+    <w:p>
+      <w:pPr>
+        <w:pStyle w:val="ListParagraph"/>
+        <w:rPr>
+          <w:b/>
+          <w:bCs/>
+          <w:noProof/>
+          <w:sz w:val="20"/>
+        </w:rPr>
+      </w:pPr>
+      <w:r>
+        <w:rPr>
+          <w:b/>
+          <w:bCs/>
+          <w:noProof/>
+          <w:sz w:val="20"/>
+        </w:rPr>
+        <w:drawing>
+          <wp:anchor distT="0" distB="0" distL="114300" distR="114300" simplePos="0" relativeHeight="251671552" behindDoc="1" locked="0" layoutInCell="1" allowOverlap="1" wp14:anchorId="5CF572DF" wp14:editId="01F3CD13">
+            <wp:simplePos x="0" y="0"/>
+            <wp:positionH relativeFrom="margin">
+              <wp:posOffset>2609850</wp:posOffset>
+            </wp:positionH>
+            <wp:positionV relativeFrom="paragraph">
+              <wp:posOffset>11430</wp:posOffset>
+            </wp:positionV>
+            <wp:extent cx="2701290" cy="189230"/>
+            <wp:effectExtent l="0" t="0" r="3810" b="1270"/>
+            <wp:wrapTight wrapText="bothSides">
+              <wp:wrapPolygon edited="0">
+                <wp:start x="0" y="0"/>
+                <wp:lineTo x="0" y="19570"/>
+                <wp:lineTo x="21478" y="19570"/>
+                <wp:lineTo x="21478" y="0"/>
+                <wp:lineTo x="0" y="0"/>
+              </wp:wrapPolygon>
+            </wp:wrapTight>
+            <wp:docPr id="962160392" name="Picture 1"/>
+            <wp:cNvGraphicFramePr>
+              <a:graphicFrameLocks xmlns:a="http://schemas.openxmlformats.org/drawingml/2006/main" noChangeAspect="1"/>
+            </wp:cNvGraphicFramePr>
+            <a:graphic xmlns:a="http://schemas.openxmlformats.org/drawingml/2006/main">
+              <a:graphicData uri="http://schemas.openxmlformats.org/drawingml/2006/picture">
+                <pic:pic xmlns:pic="http://schemas.openxmlformats.org/drawingml/2006/picture">
+                  <pic:nvPicPr>
+                    <pic:cNvPr id="962160392" name=""/>
+                    <pic:cNvPicPr/>
+                  </pic:nvPicPr>
+                  <pic:blipFill>
+                    <a:blip r:embed="rId27">
+                      <a:extLst>
+                        <a:ext uri="{28A0092B-C50C-407E-A947-70E740481C1C}">
+                          <a14:useLocalDpi xmlns:a14="http://schemas.microsoft.com/office/drawing/2010/main" val="0"/>
+                        </a:ext>
+                      </a:extLst>
+                    </a:blip>
+                    <a:stretch>
+                      <a:fillRect/>
+                    </a:stretch>
+                  </pic:blipFill>
+                  <pic:spPr>
+                    <a:xfrm>
+                      <a:off x="0" y="0"/>
+                      <a:ext cx="2701290" cy="189230"/>
+                    </a:xfrm>
+                    <a:prstGeom prst="rect">
+                      <a:avLst/>
+                    </a:prstGeom>
+                  </pic:spPr>
+                </pic:pic>
+              </a:graphicData>
+            </a:graphic>
+            <wp14:sizeRelH relativeFrom="margin">
+              <wp14:pctWidth>0</wp14:pctWidth>
+            </wp14:sizeRelH>
+            <wp14:sizeRelV relativeFrom="margin">
+              <wp14:pctHeight>0</wp14:pctHeight>
+            </wp14:sizeRelV>
+          </wp:anchor>
+        </w:drawing>
+      </w:r>
+      <w:r>
+        <w:rPr>
+          <w:noProof/>
+          <w:sz w:val="20"/>
+        </w:rPr>
+        <w:t xml:space="preserve">If want to pass a number pass inside </w:t>
+      </w:r>
+      <w:r>
+        <w:rPr>
+          <w:b/>
+          <w:bCs/>
+          <w:noProof/>
+          <w:sz w:val="20"/>
+        </w:rPr>
+        <w:t xml:space="preserve">{} </w:t>
+      </w:r>
+    </w:p>
+    <w:p>
+      <w:pPr>
+        <w:pStyle w:val="ListParagraph"/>
+        <w:rPr>
+          <w:b/>
+          <w:bCs/>
+          <w:noProof/>
+          <w:sz w:val="20"/>
+        </w:rPr>
+      </w:pPr>
+    </w:p>
+    <w:p>
+      <w:pPr>
+        <w:pStyle w:val="ListParagraph"/>
+        <w:rPr>
+          <w:b/>
+          <w:bCs/>
+          <w:noProof/>
+          <w:sz w:val="20"/>
+        </w:rPr>
+      </w:pPr>
+    </w:p>
+    <w:p>
+      <w:pPr>
+        <w:pStyle w:val="ListParagraph"/>
+        <w:rPr>
+          <w:b/>
+          <w:bCs/>
+          <w:noProof/>
+          <w:sz w:val="24"/>
+        </w:rPr>
+      </w:pPr>
+      <w:r>
+        <w:rPr>
+          <w:b/>
+          <w:bCs/>
+          <w:noProof/>
+          <w:sz w:val="24"/>
+        </w:rPr>
+        <w:t>Setting Constraints to props</w:t>
+      </w:r>
+    </w:p>
+    <w:p>
+      <w:pPr>
+        <w:pStyle w:val="ListParagraph"/>
+        <w:rPr>
+          <w:b/>
+          <w:bCs/>
+          <w:noProof/>
+          <w:sz w:val="20"/>
+        </w:rPr>
+      </w:pPr>
+      <w:r>
+        <w:rPr>
+          <w:b/>
+          <w:bCs/>
+          <w:noProof/>
+          <w:sz w:val="20"/>
+        </w:rPr>
+        <w:t>First Import PropTypes</w:t>
+      </w:r>
+    </w:p>
+    <w:p>
+      <w:pPr>
+        <w:pStyle w:val="ListParagraph"/>
+        <w:rPr>
+          <w:b/>
+          <w:bCs/>
+          <w:noProof/>
+          <w:sz w:val="24"/>
+        </w:rPr>
+      </w:pPr>
+      <w:r>
+        <w:rPr>
+          <w:b/>
+          <w:bCs/>
+          <w:noProof/>
+          <w:sz w:val="24"/>
+        </w:rPr>
+        <w:drawing>
+          <wp:inline distT="0" distB="0" distL="0" distR="0" wp14:anchorId="7D340B61" wp14:editId="5BB0468E">
+            <wp:extent cx="2703069" cy="191193"/>
+            <wp:effectExtent l="0" t="0" r="2540" b="0"/>
+            <wp:docPr id="1942654406" name="Picture 1"/>
+            <wp:cNvGraphicFramePr>
+              <a:graphicFrameLocks xmlns:a="http://schemas.openxmlformats.org/drawingml/2006/main" noChangeAspect="1"/>
+            </wp:cNvGraphicFramePr>
+            <a:graphic xmlns:a="http://schemas.openxmlformats.org/drawingml/2006/main">
+              <a:graphicData uri="http://schemas.openxmlformats.org/drawingml/2006/picture">
+                <pic:pic xmlns:pic="http://schemas.openxmlformats.org/drawingml/2006/picture">
+                  <pic:nvPicPr>
+                    <pic:cNvPr id="1942654406" name=""/>
+                    <pic:cNvPicPr/>
+                  </pic:nvPicPr>
+                  <pic:blipFill>
+                    <a:blip r:embed="rId28"/>
+                    <a:stretch>
+                      <a:fillRect/>
+                    </a:stretch>
+                  </pic:blipFill>
+                  <pic:spPr>
+                    <a:xfrm>
+                      <a:off x="0" y="0"/>
+                      <a:ext cx="2858407" cy="202180"/>
+                    </a:xfrm>
+                    <a:prstGeom prst="rect">
+                      <a:avLst/>
+                    </a:prstGeom>
+                  </pic:spPr>
+                </pic:pic>
+              </a:graphicData>
+            </a:graphic>
+          </wp:inline>
+        </w:drawing>
+      </w:r>
+    </w:p>
+    <w:p>
+      <w:pPr>
+        <w:pStyle w:val="ListParagraph"/>
+        <w:rPr>
+          <w:b/>
+          <w:bCs/>
+          <w:noProof/>
+          <w:sz w:val="20"/>
+        </w:rPr>
+      </w:pPr>
+      <w:r>
+        <w:rPr>
+          <w:b/>
+          <w:bCs/>
+          <w:noProof/>
+          <w:sz w:val="20"/>
+        </w:rPr>
+        <w:t>Now Inside a module but outside the component,</w:t>
+      </w:r>
+    </w:p>
+    <w:p>
+      <w:pPr>
+        <w:pStyle w:val="ListParagraph"/>
+        <w:rPr>
+          <w:b/>
+          <w:bCs/>
+          <w:noProof/>
+          <w:sz w:val="20"/>
+        </w:rPr>
+      </w:pPr>
+      <w:r>
+        <w:rPr>
+          <w:noProof/>
+          <w:sz w:val="20"/>
+        </w:rPr>
+        <w:drawing>
+          <wp:anchor distT="0" distB="0" distL="114300" distR="114300" simplePos="0" relativeHeight="251672576" behindDoc="1" locked="0" layoutInCell="1" allowOverlap="1" wp14:anchorId="146510F8" wp14:editId="533C36C5">
+            <wp:simplePos x="0" y="0"/>
+            <wp:positionH relativeFrom="column">
+              <wp:posOffset>99695</wp:posOffset>
+            </wp:positionH>
+            <wp:positionV relativeFrom="paragraph">
+              <wp:posOffset>86995</wp:posOffset>
+            </wp:positionV>
+            <wp:extent cx="2077720" cy="1430655"/>
+            <wp:effectExtent l="0" t="0" r="0" b="0"/>
+            <wp:wrapTight wrapText="bothSides">
+              <wp:wrapPolygon edited="0">
+                <wp:start x="0" y="0"/>
+                <wp:lineTo x="0" y="21284"/>
+                <wp:lineTo x="21389" y="21284"/>
+                <wp:lineTo x="21389" y="0"/>
+                <wp:lineTo x="0" y="0"/>
+              </wp:wrapPolygon>
+            </wp:wrapTight>
+            <wp:docPr id="1877835627" name="Picture 1"/>
+            <wp:cNvGraphicFramePr>
+              <a:graphicFrameLocks xmlns:a="http://schemas.openxmlformats.org/drawingml/2006/main" noChangeAspect="1"/>
+            </wp:cNvGraphicFramePr>
+            <a:graphic xmlns:a="http://schemas.openxmlformats.org/drawingml/2006/main">
+              <a:graphicData uri="http://schemas.openxmlformats.org/drawingml/2006/picture">
+                <pic:pic xmlns:pic="http://schemas.openxmlformats.org/drawingml/2006/picture">
+                  <pic:nvPicPr>
+                    <pic:cNvPr id="1877835627" name=""/>
+                    <pic:cNvPicPr/>
+                  </pic:nvPicPr>
+                  <pic:blipFill>
+                    <a:blip r:embed="rId29">
+                      <a:extLst>
+                        <a:ext uri="{28A0092B-C50C-407E-A947-70E740481C1C}">
+                          <a14:useLocalDpi xmlns:a14="http://schemas.microsoft.com/office/drawing/2010/main" val="0"/>
+                        </a:ext>
+                      </a:extLst>
+                    </a:blip>
+                    <a:stretch>
+                      <a:fillRect/>
+                    </a:stretch>
+                  </pic:blipFill>
+                  <pic:spPr>
+                    <a:xfrm>
+                      <a:off x="0" y="0"/>
+                      <a:ext cx="2077720" cy="1430655"/>
+                    </a:xfrm>
+                    <a:prstGeom prst="rect">
+                      <a:avLst/>
+                    </a:prstGeom>
+                  </pic:spPr>
+                </pic:pic>
+              </a:graphicData>
+            </a:graphic>
+            <wp14:sizeRelH relativeFrom="margin">
+              <wp14:pctWidth>0</wp14:pctWidth>
+            </wp14:sizeRelH>
+            <wp14:sizeRelV relativeFrom="margin">
+              <wp14:pctHeight>0</wp14:pctHeight>
+            </wp14:sizeRelV>
+          </wp:anchor>
+        </w:drawing>
+      </w:r>
+    </w:p>
+    <w:p>
+      <w:pPr>
+        <w:pStyle w:val="ListParagraph"/>
+      </w:pPr>
+      <w:r>
+        <w:rPr>
+          <w:b/>
+          <w:bCs/>
+          <w:noProof/>
+          <w:sz w:val="20"/>
+        </w:rPr>
+        <w:t xml:space="preserve">Counter </w:t>
+      </w:r>
+      <w:r>
+        <w:rPr>
+          <w:sz w:val="20"/>
+        </w:rPr>
+        <w:t>is the Component Name</w:t>
+      </w:r>
+    </w:p>
+    <w:p>
+      <w:pPr>
+        <w:pStyle w:val="ListParagraph"/>
+        <w:rPr>
+          <w:noProof/>
+          <w:sz w:val="20"/>
+        </w:rPr>
+      </w:pPr>
+      <w:r>
+        <w:rPr>
+          <w:b/>
+          <w:bCs/>
+          <w:noProof/>
+          <w:sz w:val="20"/>
+        </w:rPr>
+        <w:t>by</w:t>
+      </w:r>
+      <w:r>
+        <w:rPr>
+          <w:noProof/>
+          <w:sz w:val="20"/>
+        </w:rPr>
+        <w:t xml:space="preserve"> is the name given to props </w:t>
+      </w:r>
+      <w:r>
+        <w:rPr>
+          <w:noProof/>
+          <w:sz w:val="20"/>
+        </w:rPr>
+        <w:t>.</w:t>
+      </w:r>
+    </w:p>
+    <w:p>
+      <w:pPr>
+        <w:pStyle w:val="ListParagraph"/>
+        <w:rPr>
+          <w:noProof/>
+          <w:sz w:val="20"/>
+        </w:rPr>
+      </w:pPr>
+      <w:r>
+        <w:rPr>
+          <w:noProof/>
+          <w:sz w:val="20"/>
+        </w:rPr>
+        <w:t>Here</w:t>
+      </w:r>
+      <w:r>
+        <w:rPr>
+          <w:noProof/>
+          <w:sz w:val="20"/>
+        </w:rPr>
+        <w:t xml:space="preserve"> we are saying number hi receive krna khuch aur receive kiya to warning dena.</w:t>
+      </w:r>
+    </w:p>
+    <w:p>
+      <w:pPr>
+        <w:pStyle w:val="ListParagraph"/>
+        <w:rPr>
+          <w:noProof/>
+          <w:sz w:val="20"/>
+        </w:rPr>
+      </w:pPr>
+    </w:p>
+    <w:p>
+      <w:pPr>
+        <w:rPr>
+          <w:noProof/>
+          <w:sz w:val="20"/>
+        </w:rPr>
+      </w:pPr>
+      <w:r>
+        <w:rPr>
+          <w:noProof/>
+          <w:sz w:val="20"/>
+        </w:rPr>
+        <w:t xml:space="preserve">If Component call se khuch pass na ho to pass </w:t>
+      </w:r>
+      <w:r>
+        <w:rPr>
+          <w:noProof/>
+          <w:sz w:val="20"/>
+        </w:rPr>
+        <w:t>5 to the props</w:t>
+      </w:r>
+    </w:p>
+    <w:p>
+      <w:pPr>
+        <w:rPr>
+          <w:noProof/>
+          <w:sz w:val="20"/>
+        </w:rPr>
+      </w:pPr>
+    </w:p>
+    <w:p>
+      <w:pPr>
+        <w:rPr>
+          <w:noProof/>
+          <w:sz w:val="20"/>
+        </w:rPr>
+      </w:pPr>
+      <w:r>
+        <w:rPr>
+          <w:noProof/>
+          <w:sz w:val="20"/>
+        </w:rPr>
+        <w:t>Eg</w:t>
+      </w:r>
+      <w:r>
+        <w:rPr>
+          <w:noProof/>
+          <w:sz w:val="20"/>
+        </w:rPr>
+        <w:t>,</w:t>
+      </w:r>
+    </w:p>
+    <w:p>
+      <w:r>
+        <w:drawing>
+          <wp:inline distT="0" distB="0" distL="0" distR="0" wp14:anchorId="3C147A4D" wp14:editId="18C03411">
+            <wp:extent cx="3108960" cy="2479938"/>
+            <wp:effectExtent l="0" t="0" r="0" b="0"/>
+            <wp:docPr id="1556363325" name="Picture 1"/>
+            <wp:cNvGraphicFramePr>
+              <a:graphicFrameLocks xmlns:a="http://schemas.openxmlformats.org/drawingml/2006/main" noChangeAspect="1"/>
+            </wp:cNvGraphicFramePr>
+            <a:graphic xmlns:a="http://schemas.openxmlformats.org/drawingml/2006/main">
+              <a:graphicData uri="http://schemas.openxmlformats.org/drawingml/2006/picture">
+                <pic:pic xmlns:pic="http://schemas.openxmlformats.org/drawingml/2006/picture">
+                  <pic:nvPicPr>
+                    <pic:cNvPr id="1556363325" name=""/>
+                    <pic:cNvPicPr/>
+                  </pic:nvPicPr>
+                  <pic:blipFill>
+                    <a:blip r:embed="rId30"/>
+                    <a:stretch>
+                      <a:fillRect/>
+                    </a:stretch>
+                  </pic:blipFill>
+                  <pic:spPr>
+                    <a:xfrm>
+                      <a:off x="0" y="0"/>
+                      <a:ext cx="3116102" cy="2485635"/>
+                    </a:xfrm>
+                    <a:prstGeom prst="rect">
+                      <a:avLst/>
+                    </a:prstGeom>
+                  </pic:spPr>
+                </pic:pic>
+              </a:graphicData>
+            </a:graphic>
+          </wp:inline>
+        </w:drawing>
+      </w:r>
+    </w:p>
     <w:sectPr>
       <w:pgSz w:w="11906" w:h="16838"/>
       <w:pgMar w:top="1440" w:right="1440" w:bottom="1440" w:left="1440" w:header="708" w:footer="708" w:gutter="0"/>
@@ -2145,6 +4318,103 @@
     </w:sectPr>
   </w:body>
 </w:document>
+</file>
+
+<file path=word/numbering.xml><?xml version="1.0" encoding="utf-8"?>
+<w:numbering xmlns:wpc="http://schemas.microsoft.com/office/word/2010/wordprocessingCanvas" xmlns:cx="http://schemas.microsoft.com/office/drawing/2014/chartex" xmlns:cx1="http://schemas.microsoft.com/office/drawing/2015/9/8/chartex" xmlns:cx2="http://schemas.microsoft.com/office/drawing/2015/10/21/chartex" xmlns:cx3="http://schemas.microsoft.com/office/drawing/2016/5/9/chartex" xmlns:cx4="http://schemas.microsoft.com/office/drawing/2016/5/10/chartex" xmlns:cx5="http://schemas.microsoft.com/office/drawing/2016/5/11/chartex" xmlns:cx6="http://schemas.microsoft.com/office/drawing/2016/5/12/chartex" xmlns:cx7="http://schemas.microsoft.com/office/drawing/2016/5/13/chartex" xmlns:cx8="http://schemas.microsoft.com/office/drawing/2016/5/14/chartex" xmlns:mc="http://schemas.openxmlformats.org/markup-compatibility/2006" xmlns:aink="http://schemas.microsoft.com/office/drawing/2016/ink" xmlns:am3d="http://schemas.microsoft.com/office/drawing/2017/model3d" xmlns:o="urn:schemas-microsoft-com:office:office" xmlns:oel="http://schemas.microsoft.com/office/2019/extlst" xmlns:r="http://schemas.openxmlformats.org/officeDocument/2006/relationships" xmlns:m="http://schemas.openxmlformats.org/officeDocument/2006/math" xmlns:v="urn:schemas-microsoft-com:vml" xmlns:wp14="http://schemas.microsoft.com/office/word/2010/wordprocessingDrawing" xmlns:wp="http://schemas.openxmlformats.org/drawingml/2006/wordprocessingDrawing" xmlns:w10="urn:schemas-microsoft-com:office:word" xmlns:w="http://schemas.openxmlformats.org/wordprocessingml/2006/main" xmlns:w14="http://schemas.microsoft.com/office/word/2010/wordml" xmlns:w15="http://schemas.microsoft.com/office/word/2012/wordml" xmlns:w16cex="http://schemas.microsoft.com/office/word/2018/wordml/cex" xmlns:w16cid="http://schemas.microsoft.com/office/word/2016/wordml/cid" xmlns:w16="http://schemas.microsoft.com/office/word/2018/wordml" xmlns:w16du="http://schemas.microsoft.com/office/word/2023/wordml/word16du" xmlns:w16sdtdh="http://schemas.microsoft.com/office/word/2020/wordml/sdtdatahash" xmlns:w16se="http://schemas.microsoft.com/office/word/2015/wordml/symex" xmlns:wpg="http://schemas.microsoft.com/office/word/2010/wordprocessingGroup" xmlns:wpi="http://schemas.microsoft.com/office/word/2010/wordprocessingInk" xmlns:wne="http://schemas.microsoft.com/office/word/2006/wordml" xmlns:wps="http://schemas.microsoft.com/office/word/2010/wordprocessingShape" mc:Ignorable="w14 w15 w16se w16cid w16 w16cex w16sdtdh w16du wp14">
+  <w:abstractNum w:abstractNumId="0" w15:restartNumberingAfterBreak="0">
+    <w:nsid w:val="1B716E57"/>
+    <w:multiLevelType w:val="hybridMultilevel"/>
+    <w:tmpl w:val="DCFC6482"/>
+    <w:lvl w:ilvl="0" w:tplc="4009000F">
+      <w:start w:val="1"/>
+      <w:numFmt w:val="decimal"/>
+      <w:lvlText w:val="%1."/>
+      <w:lvlJc w:val="left"/>
+      <w:pPr>
+        <w:ind w:left="720" w:hanging="360"/>
+      </w:pPr>
+      <w:rPr>
+        <w:rFonts w:hint="default"/>
+      </w:rPr>
+    </w:lvl>
+    <w:lvl w:ilvl="1" w:tplc="40090019" w:tentative="1">
+      <w:start w:val="1"/>
+      <w:numFmt w:val="lowerLetter"/>
+      <w:lvlText w:val="%2."/>
+      <w:lvlJc w:val="left"/>
+      <w:pPr>
+        <w:ind w:left="1440" w:hanging="360"/>
+      </w:pPr>
+    </w:lvl>
+    <w:lvl w:ilvl="2" w:tplc="4009001B" w:tentative="1">
+      <w:start w:val="1"/>
+      <w:numFmt w:val="lowerRoman"/>
+      <w:lvlText w:val="%3."/>
+      <w:lvlJc w:val="right"/>
+      <w:pPr>
+        <w:ind w:left="2160" w:hanging="180"/>
+      </w:pPr>
+    </w:lvl>
+    <w:lvl w:ilvl="3" w:tplc="4009000F" w:tentative="1">
+      <w:start w:val="1"/>
+      <w:numFmt w:val="decimal"/>
+      <w:lvlText w:val="%4."/>
+      <w:lvlJc w:val="left"/>
+      <w:pPr>
+        <w:ind w:left="2880" w:hanging="360"/>
+      </w:pPr>
+    </w:lvl>
+    <w:lvl w:ilvl="4" w:tplc="40090019" w:tentative="1">
+      <w:start w:val="1"/>
+      <w:numFmt w:val="lowerLetter"/>
+      <w:lvlText w:val="%5."/>
+      <w:lvlJc w:val="left"/>
+      <w:pPr>
+        <w:ind w:left="3600" w:hanging="360"/>
+      </w:pPr>
+    </w:lvl>
+    <w:lvl w:ilvl="5" w:tplc="4009001B" w:tentative="1">
+      <w:start w:val="1"/>
+      <w:numFmt w:val="lowerRoman"/>
+      <w:lvlText w:val="%6."/>
+      <w:lvlJc w:val="right"/>
+      <w:pPr>
+        <w:ind w:left="4320" w:hanging="180"/>
+      </w:pPr>
+    </w:lvl>
+    <w:lvl w:ilvl="6" w:tplc="4009000F" w:tentative="1">
+      <w:start w:val="1"/>
+      <w:numFmt w:val="decimal"/>
+      <w:lvlText w:val="%7."/>
+      <w:lvlJc w:val="left"/>
+      <w:pPr>
+        <w:ind w:left="5040" w:hanging="360"/>
+      </w:pPr>
+    </w:lvl>
+    <w:lvl w:ilvl="7" w:tplc="40090019" w:tentative="1">
+      <w:start w:val="1"/>
+      <w:numFmt w:val="lowerLetter"/>
+      <w:lvlText w:val="%8."/>
+      <w:lvlJc w:val="left"/>
+      <w:pPr>
+        <w:ind w:left="5760" w:hanging="360"/>
+      </w:pPr>
+    </w:lvl>
+    <w:lvl w:ilvl="8" w:tplc="4009001B" w:tentative="1">
+      <w:start w:val="1"/>
+      <w:numFmt w:val="lowerRoman"/>
+      <w:lvlText w:val="%9."/>
+      <w:lvlJc w:val="right"/>
+      <w:pPr>
+        <w:ind w:left="6480" w:hanging="180"/>
+      </w:pPr>
+    </w:lvl>
+  </w:abstractNum>
+  <w:num w:numId="1" w16cid:durableId="1980262653">
+    <w:abstractNumId w:val="0"/>
+  </w:num>
+</w:numbering>
 </file>
 
 <file path=word/styles.xml><?xml version="1.0" encoding="utf-8"?>
@@ -2551,7 +4821,6 @@
   <w:style w:type="character" w:default="1" w:styleId="DefaultParagraphFont">
     <w:name w:val="Default Paragraph Font"/>
     <w:uiPriority w:val="1"/>
-    <w:semiHidden/>
     <w:unhideWhenUsed/>
   </w:style>
   <w:style w:type="table" w:default="1" w:styleId="TableNormal">
@@ -2574,6 +4843,17 @@
     <w:uiPriority w:val="99"/>
     <w:semiHidden/>
     <w:unhideWhenUsed/>
+  </w:style>
+  <w:style w:type="paragraph" w:styleId="ListParagraph">
+    <w:name w:val="List Paragraph"/>
+    <w:basedOn w:val="Normal"/>
+    <w:uiPriority w:val="34"/>
+    <w:qFormat/>
+    <w:rsid w:val="009B33E6"/>
+    <w:pPr>
+      <w:ind w:left="720"/>
+      <w:contextualSpacing/>
+    </w:pPr>
   </w:style>
 </w:styles>
 </file>

</xml_diff>